<commit_message>
minor corrections of example reports
</commit_message>
<xml_diff>
--- a/example-report/report-word-docx/example-report-word.docx
+++ b/example-report/report-word-docx/example-report-word.docx
@@ -57,41 +57,31 @@
         <w:t xml:space="preserve">Количество животных, необходимое в контроле для обнаружения эффекта от использования вакцины с вероятностью 0.8, определили при помощи анализа мощности [6, 7] при двух уровнях значимости (0.01 и 0.05) и при объеме выборки в опыте 28. В качестве оценки величины сильного эффекта для t-критерия использовали уровень 0.8, предложенный Я.Коэном [7]. Расчеты проведены в R [8, 9] с использованием пакета pwr [10].</w:t>
       </w:r>
     </w:p>
-    <w:bookmarkStart w:id="25" w:name="рассчеты"/>
+    <w:bookmarkStart w:id="25" w:name="--"/>
     <w:p>
       <w:pPr>
         <w:pStyle w:val="Heading3"/>
       </w:pPr>
       <w:r>
-        <w:t xml:space="preserve">Рассчеты</w:t>
+        <w:t xml:space="preserve">Результаты и обсуждение</w:t>
       </w:r>
     </w:p>
     <w:bookmarkEnd w:id="25"/>
-    <w:bookmarkStart w:id="26" w:name="--"/>
+    <w:p>
+      <w:r>
+        <w:t xml:space="preserve">Оказалось, что если в опыте 28 животных, то для достижения мощности теста 80% в контроле нужно использовать 59 при α = 0.01. Если уровень значимости увеличить до α = 0.05, то животных потребуется меньше (всего 24).</w:t>
+      </w:r>
+    </w:p>
+    <w:bookmarkStart w:id="26" w:name="вывод"/>
     <w:p>
       <w:pPr>
         <w:pStyle w:val="Heading3"/>
       </w:pPr>
       <w:r>
-        <w:t xml:space="preserve">Результаты и обсуждение</w:t>
+        <w:t xml:space="preserve">Вывод</w:t>
       </w:r>
     </w:p>
     <w:bookmarkEnd w:id="26"/>
-    <w:p>
-      <w:r>
-        <w:t xml:space="preserve">Оказалось, что если в опыте 28 животных, то для достижения мощности теста 80% в контроле нужно использовать 59 при α = 0.01. Если уровень значимости увеличить до α = 0.05, то животных потребуется меньше (всего 24).</w:t>
-      </w:r>
-    </w:p>
-    <w:bookmarkStart w:id="27" w:name="вывод"/>
-    <w:p>
-      <w:pPr>
-        <w:pStyle w:val="Heading3"/>
-      </w:pPr>
-      <w:r>
-        <w:t xml:space="preserve">Вывод</w:t>
-      </w:r>
-    </w:p>
-    <w:bookmarkEnd w:id="27"/>
     <w:p>
       <w:r>
         <w:t xml:space="preserve">Применение анализа мощности</w:t>
@@ -112,7 +102,7 @@
         <w:t xml:space="preserve">позволило рассчитать оптимальный объем выборки для обнаружения сильного эффекта. При увеличении критического уровня значимости при статистических тестах до α = 0.05 число животных, использованных в эксперименте будет минимально. При написании раздела Ethic statement в будущей статье результаты априорного анализа мощности можно будет привести в качестве аргумента, чтобы объяснить почему в экспериментах нужно было использовать именно столько животных.</w:t>
       </w:r>
     </w:p>
-    <w:bookmarkStart w:id="28" w:name="-"/>
+    <w:bookmarkStart w:id="27" w:name="-"/>
     <w:p>
       <w:pPr>
         <w:pStyle w:val="Heading3"/>
@@ -121,7 +111,7 @@
         <w:t xml:space="preserve">Список литературы</w:t>
       </w:r>
     </w:p>
-    <w:bookmarkEnd w:id="28"/>
+    <w:bookmarkEnd w:id="27"/>
     <w:p>
       <w:r>
         <w:t xml:space="preserve">[1] Animal testing. (2014, September 15). In Wikipedia, The Free Encyclopedia. Retrieved 10:32, September 20, 2014, from</w:t>
@@ -129,7 +119,7 @@
       <w:r>
         <w:t xml:space="preserve"> </w:t>
       </w:r>
-      <w:hyperlink r:id="rId29">
+      <w:hyperlink r:id="rId28">
         <w:r>
           <w:rPr>
             <w:rStyle w:val="Link"/>
@@ -145,7 +135,7 @@
       <w:r>
         <w:t xml:space="preserve"> </w:t>
       </w:r>
-      <w:hyperlink r:id="rId30">
+      <w:hyperlink r:id="rId29">
         <w:r>
           <w:rPr>
             <w:rStyle w:val="Link"/>
@@ -161,7 +151,7 @@
       <w:r>
         <w:t xml:space="preserve"> </w:t>
       </w:r>
-      <w:hyperlink r:id="rId31">
+      <w:hyperlink r:id="rId30">
         <w:r>
           <w:rPr>
             <w:rStyle w:val="Link"/>
@@ -177,7 +167,7 @@
       <w:r>
         <w:t xml:space="preserve"> </w:t>
       </w:r>
-      <w:hyperlink r:id="rId32">
+      <w:hyperlink r:id="rId31">
         <w:r>
           <w:rPr>
             <w:rStyle w:val="Link"/>
@@ -193,7 +183,7 @@
       <w:r>
         <w:t xml:space="preserve"> </w:t>
       </w:r>
-      <w:hyperlink r:id="rId33">
+      <w:hyperlink r:id="rId32">
         <w:r>
           <w:rPr>
             <w:rStyle w:val="Link"/>
@@ -219,7 +209,7 @@
       <w:r>
         <w:t xml:space="preserve"> </w:t>
       </w:r>
-      <w:hyperlink r:id="rId34">
+      <w:hyperlink r:id="rId33">
         <w:r>
           <w:rPr>
             <w:rStyle w:val="Link"/>
@@ -238,7 +228,7 @@
       <w:r>
         <w:t xml:space="preserve"> </w:t>
       </w:r>
-      <w:hyperlink r:id="rId35">
+      <w:hyperlink r:id="rId34">
         <w:r>
           <w:rPr>
             <w:rStyle w:val="Link"/>
@@ -254,7 +244,7 @@
       <w:r>
         <w:t xml:space="preserve"> </w:t>
       </w:r>
-      <w:hyperlink r:id="rId36">
+      <w:hyperlink r:id="rId35">
         <w:r>
           <w:rPr>
             <w:rStyle w:val="Link"/>
@@ -274,7 +264,7 @@
 <file path=word/numbering.xml><?xml version="1.0" encoding="utf-8"?>
 <w:numbering xmlns:w="http://schemas.openxmlformats.org/wordprocessingml/2006/main">
   <w:abstractNum w:abstractNumId="0">
-    <w:nsid w:val="12224cfd"/>
+    <w:nsid w:val="b3804bcd"/>
     <w:multiLevelType w:val="multilevel"/>
     <w:lvl w:ilvl="0">
       <w:numFmt w:val="bullet"/>

</xml_diff>